<commit_message>
sữa sau review L1: quản lý giao hàng
</commit_message>
<xml_diff>
--- a/BaoCao/Interface/[Team3][Interface]QuanLyKhuyenMai-BaoCaoThongKe.docx
+++ b/BaoCao/Interface/[Team3][Interface]QuanLyKhuyenMai-BaoCaoThongKe.docx
@@ -1,6 +1,6 @@
 
 <file path=word/document.xml><?xml version="1.0" encoding="utf-8"?>
-<w:document xmlns:wpc="http://schemas.microsoft.com/office/word/2010/wordprocessingCanvas" xmlns:mc="http://schemas.openxmlformats.org/markup-compatibility/2006" xmlns:o="urn:schemas-microsoft-com:office:office" xmlns:r="http://schemas.openxmlformats.org/officeDocument/2006/relationships" xmlns:m="http://schemas.openxmlformats.org/officeDocument/2006/math" xmlns:v="urn:schemas-microsoft-com:vml" xmlns:wp14="http://schemas.microsoft.com/office/word/2010/wordprocessingDrawing" xmlns:wp="http://schemas.openxmlformats.org/drawingml/2006/wordprocessingDrawing" xmlns:w10="urn:schemas-microsoft-com:office:word" xmlns:w="http://schemas.openxmlformats.org/wordprocessingml/2006/main" xmlns:w14="http://schemas.microsoft.com/office/word/2010/wordml" xmlns:w15="http://schemas.microsoft.com/office/word/2012/wordml" xmlns:wpg="http://schemas.microsoft.com/office/word/2010/wordprocessingGroup" xmlns:wpi="http://schemas.microsoft.com/office/word/2010/wordprocessingInk" xmlns:wne="http://schemas.microsoft.com/office/word/2006/wordml" xmlns:wps="http://schemas.microsoft.com/office/word/2010/wordprocessingShape" mc:Ignorable="w14 w15 wp14">
+<w:document xmlns:wpc="http://schemas.microsoft.com/office/word/2010/wordprocessingCanvas" xmlns:cx="http://schemas.microsoft.com/office/drawing/2014/chartex" xmlns:cx1="http://schemas.microsoft.com/office/drawing/2015/9/8/chartex" xmlns:cx2="http://schemas.microsoft.com/office/drawing/2015/10/21/chartex" xmlns:cx3="http://schemas.microsoft.com/office/drawing/2016/5/9/chartex" xmlns:cx4="http://schemas.microsoft.com/office/drawing/2016/5/10/chartex" xmlns:cx5="http://schemas.microsoft.com/office/drawing/2016/5/11/chartex" xmlns:cx6="http://schemas.microsoft.com/office/drawing/2016/5/12/chartex" xmlns:cx7="http://schemas.microsoft.com/office/drawing/2016/5/13/chartex" xmlns:cx8="http://schemas.microsoft.com/office/drawing/2016/5/14/chartex" xmlns:mc="http://schemas.openxmlformats.org/markup-compatibility/2006" xmlns:aink="http://schemas.microsoft.com/office/drawing/2016/ink" xmlns:am3d="http://schemas.microsoft.com/office/drawing/2017/model3d" xmlns:o="urn:schemas-microsoft-com:office:office" xmlns:r="http://schemas.openxmlformats.org/officeDocument/2006/relationships" xmlns:m="http://schemas.openxmlformats.org/officeDocument/2006/math" xmlns:v="urn:schemas-microsoft-com:vml" xmlns:wp14="http://schemas.microsoft.com/office/word/2010/wordprocessingDrawing" xmlns:wp="http://schemas.openxmlformats.org/drawingml/2006/wordprocessingDrawing" xmlns:w10="urn:schemas-microsoft-com:office:word" xmlns:w="http://schemas.openxmlformats.org/wordprocessingml/2006/main" xmlns:w14="http://schemas.microsoft.com/office/word/2010/wordml" xmlns:w15="http://schemas.microsoft.com/office/word/2012/wordml" xmlns:w16se="http://schemas.microsoft.com/office/word/2015/wordml/symex" xmlns:wpg="http://schemas.microsoft.com/office/word/2010/wordprocessingGroup" xmlns:wpi="http://schemas.microsoft.com/office/word/2010/wordprocessingInk" xmlns:wne="http://schemas.microsoft.com/office/word/2006/wordml" xmlns:wps="http://schemas.microsoft.com/office/word/2010/wordprocessingShape" mc:Ignorable="w14 w15 w16se wp14">
   <w:body>
     <w:p>
       <w:r>
@@ -17,19 +17,7 @@
         <w:rPr>
           <w:noProof/>
         </w:rPr>
-        <w:t>Tham chiếu: [FD-01]Tbl</w:t>
-      </w:r>
-      <w:r>
-        <w:rPr>
-          <w:noProof/>
-        </w:rPr>
-        <w:t>KhuyenMai</w:t>
-      </w:r>
-      <w:r>
-        <w:rPr>
-          <w:noProof/>
-        </w:rPr>
-        <w:t>, Tbl</w:t>
+        <w:t>Tham chiếu: [FD-01]TblKhuyenMai, Tbl</w:t>
       </w:r>
       <w:r>
         <w:rPr>
@@ -53,13 +41,7 @@
         <w:rPr>
           <w:noProof/>
         </w:rPr>
-        <w:t>Tang</w:t>
-      </w:r>
-      <w:r>
-        <w:rPr>
-          <w:noProof/>
-        </w:rPr>
-        <w:t>, Tbl</w:t>
+        <w:t>Tang, Tbl</w:t>
       </w:r>
       <w:r>
         <w:rPr>
@@ -77,13 +59,7 @@
         <w:rPr>
           <w:noProof/>
         </w:rPr>
-        <w:t>KhuyenMai</w:t>
-      </w:r>
-      <w:r>
-        <w:rPr>
-          <w:noProof/>
-        </w:rPr>
-        <w:t>Mua</w:t>
+        <w:t>KhuyenMaiMua</w:t>
       </w:r>
     </w:p>
     <w:p>
@@ -143,7 +119,7 @@
     </w:p>
     <w:tbl>
       <w:tblPr>
-        <w:tblStyle w:val="TableGrid"/>
+        <w:tblStyle w:val="LiBang"/>
         <w:tblW w:w="9180" w:type="dxa"/>
         <w:jc w:val="center"/>
         <w:tblInd w:w="0" w:type="dxa"/>
@@ -447,7 +423,7 @@
           </w:tcPr>
           <w:p>
             <w:pPr>
-              <w:pStyle w:val="ListParagraph"/>
+              <w:pStyle w:val="oancuaDanhsach"/>
               <w:spacing w:line="360" w:lineRule="auto"/>
               <w:ind w:left="0" w:firstLine="0"/>
               <w:jc w:val="both"/>
@@ -745,7 +721,7 @@
     </w:p>
     <w:tbl>
       <w:tblPr>
-        <w:tblStyle w:val="TableGrid"/>
+        <w:tblStyle w:val="LiBang"/>
         <w:tblW w:w="9180" w:type="dxa"/>
         <w:jc w:val="center"/>
         <w:tblInd w:w="0" w:type="dxa"/>
@@ -1041,7 +1017,7 @@
           </w:tcPr>
           <w:p>
             <w:pPr>
-              <w:pStyle w:val="ListParagraph"/>
+              <w:pStyle w:val="oancuaDanhsach"/>
               <w:spacing w:line="360" w:lineRule="auto"/>
               <w:ind w:left="0" w:firstLine="0"/>
               <w:jc w:val="both"/>
@@ -1378,7 +1354,7 @@
           </w:tcPr>
           <w:p>
             <w:pPr>
-              <w:pStyle w:val="ListParagraph"/>
+              <w:pStyle w:val="oancuaDanhsach"/>
               <w:spacing w:line="360" w:lineRule="auto"/>
               <w:ind w:left="0" w:firstLine="0"/>
               <w:jc w:val="both"/>
@@ -1486,7 +1462,7 @@
           </w:tcPr>
           <w:p>
             <w:pPr>
-              <w:pStyle w:val="ListParagraph"/>
+              <w:pStyle w:val="oancuaDanhsach"/>
               <w:spacing w:line="360" w:lineRule="auto"/>
               <w:ind w:left="0" w:firstLine="0"/>
               <w:jc w:val="both"/>
@@ -1568,7 +1544,7 @@
     </w:p>
     <w:tbl>
       <w:tblPr>
-        <w:tblStyle w:val="TableGrid"/>
+        <w:tblStyle w:val="LiBang"/>
         <w:tblW w:w="9180" w:type="dxa"/>
         <w:jc w:val="center"/>
         <w:tblInd w:w="0" w:type="dxa"/>
@@ -1864,7 +1840,7 @@
           </w:tcPr>
           <w:p>
             <w:pPr>
-              <w:pStyle w:val="ListParagraph"/>
+              <w:pStyle w:val="oancuaDanhsach"/>
               <w:spacing w:line="360" w:lineRule="auto"/>
               <w:ind w:left="0" w:firstLine="0"/>
               <w:jc w:val="both"/>
@@ -2169,7 +2145,7 @@
           </w:tcPr>
           <w:p>
             <w:pPr>
-              <w:pStyle w:val="ListParagraph"/>
+              <w:pStyle w:val="oancuaDanhsach"/>
               <w:spacing w:line="360" w:lineRule="auto"/>
               <w:ind w:left="0" w:firstLine="0"/>
               <w:jc w:val="both"/>
@@ -2277,7 +2253,7 @@
           </w:tcPr>
           <w:p>
             <w:pPr>
-              <w:pStyle w:val="ListParagraph"/>
+              <w:pStyle w:val="oancuaDanhsach"/>
               <w:spacing w:line="360" w:lineRule="auto"/>
               <w:ind w:left="0" w:firstLine="0"/>
               <w:jc w:val="both"/>
@@ -2386,7 +2362,7 @@
           </w:tcPr>
           <w:p>
             <w:pPr>
-              <w:pStyle w:val="ListParagraph"/>
+              <w:pStyle w:val="oancuaDanhsach"/>
               <w:spacing w:line="360" w:lineRule="auto"/>
               <w:ind w:left="0" w:firstLine="0"/>
               <w:jc w:val="both"/>
@@ -2671,12 +2647,10 @@
       <w:r>
         <w:t>Diễn giải</w:t>
       </w:r>
-      <w:bookmarkStart w:id="0" w:name="_GoBack"/>
-      <w:bookmarkEnd w:id="0"/>
     </w:p>
     <w:tbl>
       <w:tblPr>
-        <w:tblStyle w:val="TableGrid"/>
+        <w:tblStyle w:val="LiBang"/>
         <w:tblW w:w="9180" w:type="dxa"/>
         <w:jc w:val="center"/>
         <w:tblInd w:w="0" w:type="dxa"/>
@@ -2972,7 +2946,7 @@
           </w:tcPr>
           <w:p>
             <w:pPr>
-              <w:pStyle w:val="ListParagraph"/>
+              <w:pStyle w:val="oancuaDanhsach"/>
               <w:spacing w:line="360" w:lineRule="auto"/>
               <w:ind w:left="0" w:firstLine="0"/>
               <w:jc w:val="both"/>
@@ -3278,7 +3252,7 @@
           </w:tcPr>
           <w:p>
             <w:pPr>
-              <w:pStyle w:val="ListParagraph"/>
+              <w:pStyle w:val="oancuaDanhsach"/>
               <w:spacing w:line="360" w:lineRule="auto"/>
               <w:ind w:left="0" w:firstLine="0"/>
               <w:jc w:val="both"/>
@@ -3386,7 +3360,7 @@
           </w:tcPr>
           <w:p>
             <w:pPr>
-              <w:pStyle w:val="ListParagraph"/>
+              <w:pStyle w:val="oancuaDanhsach"/>
               <w:spacing w:line="360" w:lineRule="auto"/>
               <w:ind w:left="0" w:firstLine="0"/>
               <w:jc w:val="both"/>
@@ -3486,7 +3460,7 @@
           </w:tcPr>
           <w:p>
             <w:pPr>
-              <w:pStyle w:val="ListParagraph"/>
+              <w:pStyle w:val="oancuaDanhsach"/>
               <w:spacing w:line="360" w:lineRule="auto"/>
               <w:ind w:left="0" w:firstLine="0"/>
               <w:jc w:val="both"/>
@@ -3734,10 +3708,24 @@
       </w:r>
     </w:p>
     <w:p>
+      <w:pPr>
+        <w:rPr>
+          <w:b/>
+          <w:sz w:val="40"/>
+          <w:szCs w:val="40"/>
+        </w:rPr>
+      </w:pPr>
       <w:r>
+        <w:rPr>
+          <w:b/>
+          <w:sz w:val="40"/>
+          <w:szCs w:val="40"/>
+        </w:rPr>
         <w:lastRenderedPageBreak/>
         <w:t>Quản lý giao hàng</w:t>
       </w:r>
+      <w:bookmarkStart w:id="0" w:name="_GoBack"/>
+      <w:bookmarkEnd w:id="0"/>
     </w:p>
     <w:p>
       <w:r>
@@ -3746,9 +3734,9 @@
         </w:rPr>
         <w:drawing>
           <wp:inline distT="0" distB="0" distL="0" distR="0">
-            <wp:extent cx="5943600" cy="3901440"/>
-            <wp:effectExtent l="0" t="0" r="0" b="3810"/>
-            <wp:docPr id="2" name="Hình ảnh 2" descr="Tạo hình cắt từ Màn hình"/>
+            <wp:extent cx="5943600" cy="3805555"/>
+            <wp:effectExtent l="0" t="0" r="0" b="4445"/>
+            <wp:docPr id="10" name="Hình ảnh 10" descr="Tạo hình cắt từ Màn hình"/>
             <wp:cNvGraphicFramePr>
               <a:graphicFrameLocks xmlns:a="http://schemas.openxmlformats.org/drawingml/2006/main" noChangeAspect="1"/>
             </wp:cNvGraphicFramePr>
@@ -3756,7 +3744,7 @@
               <a:graphicData uri="http://schemas.openxmlformats.org/drawingml/2006/picture">
                 <pic:pic xmlns:pic="http://schemas.openxmlformats.org/drawingml/2006/picture">
                   <pic:nvPicPr>
-                    <pic:cNvPr id="2" name="140D725.tmp"/>
+                    <pic:cNvPr id="10" name="A6C3FA1.tmp"/>
                     <pic:cNvPicPr/>
                   </pic:nvPicPr>
                   <pic:blipFill>
@@ -3774,7 +3762,7 @@
                   <pic:spPr>
                     <a:xfrm>
                       <a:off x="0" y="0"/>
-                      <a:ext cx="5943600" cy="3901440"/>
+                      <a:ext cx="5943600" cy="3805555"/>
                     </a:xfrm>
                     <a:prstGeom prst="rect">
                       <a:avLst/>
@@ -3790,7 +3778,7 @@
     <w:p/>
     <w:tbl>
       <w:tblPr>
-        <w:tblStyle w:val="TableGrid"/>
+        <w:tblStyle w:val="LiBang"/>
         <w:tblW w:w="9180" w:type="dxa"/>
         <w:jc w:val="center"/>
         <w:tblInd w:w="0" w:type="dxa"/>
@@ -4086,7 +4074,7 @@
           </w:tcPr>
           <w:p>
             <w:pPr>
-              <w:pStyle w:val="ListParagraph"/>
+              <w:pStyle w:val="oancuaDanhsach"/>
               <w:spacing w:line="360" w:lineRule="auto"/>
               <w:ind w:left="0" w:firstLine="0"/>
               <w:jc w:val="both"/>
@@ -4391,7 +4379,7 @@
           </w:tcPr>
           <w:p>
             <w:pPr>
-              <w:pStyle w:val="ListParagraph"/>
+              <w:pStyle w:val="oancuaDanhsach"/>
               <w:spacing w:line="360" w:lineRule="auto"/>
               <w:ind w:left="0" w:firstLine="0"/>
               <w:jc w:val="both"/>
@@ -4636,9 +4624,9 @@
         <w:lastRenderedPageBreak/>
         <w:drawing>
           <wp:inline distT="0" distB="0" distL="0" distR="0">
-            <wp:extent cx="5943600" cy="4690745"/>
-            <wp:effectExtent l="0" t="0" r="0" b="0"/>
-            <wp:docPr id="3" name="Hình ảnh 3" descr="Tạo hình cắt từ Màn hình"/>
+            <wp:extent cx="5943600" cy="4753610"/>
+            <wp:effectExtent l="0" t="0" r="0" b="8890"/>
+            <wp:docPr id="11" name="Hình ảnh 11" descr="Tạo hình cắt từ Màn hình"/>
             <wp:cNvGraphicFramePr>
               <a:graphicFrameLocks xmlns:a="http://schemas.openxmlformats.org/drawingml/2006/main" noChangeAspect="1"/>
             </wp:cNvGraphicFramePr>
@@ -4646,7 +4634,7 @@
               <a:graphicData uri="http://schemas.openxmlformats.org/drawingml/2006/picture">
                 <pic:pic xmlns:pic="http://schemas.openxmlformats.org/drawingml/2006/picture">
                   <pic:nvPicPr>
-                    <pic:cNvPr id="3" name="81083A8.tmp"/>
+                    <pic:cNvPr id="11" name="A6C3FBC.tmp"/>
                     <pic:cNvPicPr/>
                   </pic:nvPicPr>
                   <pic:blipFill>
@@ -4664,7 +4652,7 @@
                   <pic:spPr>
                     <a:xfrm>
                       <a:off x="0" y="0"/>
-                      <a:ext cx="5943600" cy="4690745"/>
+                      <a:ext cx="5943600" cy="4753610"/>
                     </a:xfrm>
                     <a:prstGeom prst="rect">
                       <a:avLst/>
@@ -4680,7 +4668,7 @@
     <w:p/>
     <w:tbl>
       <w:tblPr>
-        <w:tblStyle w:val="TableGrid"/>
+        <w:tblStyle w:val="LiBang"/>
         <w:tblW w:w="9180" w:type="dxa"/>
         <w:jc w:val="center"/>
         <w:tblInd w:w="0" w:type="dxa"/>
@@ -4976,7 +4964,7 @@
           </w:tcPr>
           <w:p>
             <w:pPr>
-              <w:pStyle w:val="ListParagraph"/>
+              <w:pStyle w:val="oancuaDanhsach"/>
               <w:spacing w:line="360" w:lineRule="auto"/>
               <w:ind w:left="0" w:firstLine="0"/>
               <w:jc w:val="both"/>
@@ -5203,6 +5191,7 @@
         </w:tc>
       </w:tr>
     </w:tbl>
+    <w:p/>
     <w:p>
       <w:r>
         <w:rPr>
@@ -5211,9 +5200,9 @@
         <w:lastRenderedPageBreak/>
         <w:drawing>
           <wp:inline distT="0" distB="0" distL="0" distR="0">
-            <wp:extent cx="5943600" cy="4681855"/>
-            <wp:effectExtent l="0" t="0" r="0" b="4445"/>
-            <wp:docPr id="4" name="Hình ảnh 4" descr="Tạo hình cắt từ Màn hình"/>
+            <wp:extent cx="5943600" cy="4878705"/>
+            <wp:effectExtent l="0" t="0" r="0" b="0"/>
+            <wp:docPr id="12" name="Hình ảnh 12" descr="Tạo hình cắt từ Màn hình"/>
             <wp:cNvGraphicFramePr>
               <a:graphicFrameLocks xmlns:a="http://schemas.openxmlformats.org/drawingml/2006/main" noChangeAspect="1"/>
             </wp:cNvGraphicFramePr>
@@ -5221,7 +5210,7 @@
               <a:graphicData uri="http://schemas.openxmlformats.org/drawingml/2006/picture">
                 <pic:pic xmlns:pic="http://schemas.openxmlformats.org/drawingml/2006/picture">
                   <pic:nvPicPr>
-                    <pic:cNvPr id="4" name="810C924.tmp"/>
+                    <pic:cNvPr id="12" name="A6C4AF4.tmp"/>
                     <pic:cNvPicPr/>
                   </pic:nvPicPr>
                   <pic:blipFill>
@@ -5239,7 +5228,7 @@
                   <pic:spPr>
                     <a:xfrm>
                       <a:off x="0" y="0"/>
-                      <a:ext cx="5943600" cy="4681855"/>
+                      <a:ext cx="5943600" cy="4878705"/>
                     </a:xfrm>
                     <a:prstGeom prst="rect">
                       <a:avLst/>
@@ -5252,10 +5241,9 @@
         </w:drawing>
       </w:r>
     </w:p>
-    <w:p/>
     <w:tbl>
       <w:tblPr>
-        <w:tblStyle w:val="TableGrid"/>
+        <w:tblStyle w:val="LiBang"/>
         <w:tblW w:w="9180" w:type="dxa"/>
         <w:jc w:val="center"/>
         <w:tblInd w:w="0" w:type="dxa"/>
@@ -5464,7 +5452,31 @@
                 <w:sz w:val="26"/>
                 <w:szCs w:val="26"/>
               </w:rPr>
-              <w:t xml:space="preserve">Control nhập các thông tin phiếu giao </w:t>
+              <w:t xml:space="preserve">Control </w:t>
+            </w:r>
+            <w:r>
+              <w:rPr>
+                <w:rFonts w:ascii="Times New Roman" w:hAnsi="Times New Roman" w:cs="Times New Roman"/>
+                <w:sz w:val="26"/>
+                <w:szCs w:val="26"/>
+              </w:rPr>
+              <w:t>hiển thị các</w:t>
+            </w:r>
+            <w:r>
+              <w:rPr>
+                <w:rFonts w:ascii="Times New Roman" w:hAnsi="Times New Roman" w:cs="Times New Roman"/>
+                <w:sz w:val="26"/>
+                <w:szCs w:val="26"/>
+              </w:rPr>
+              <w:t xml:space="preserve"> thông tin phiếu giao </w:t>
+            </w:r>
+            <w:r>
+              <w:rPr>
+                <w:rFonts w:ascii="Times New Roman" w:hAnsi="Times New Roman" w:cs="Times New Roman"/>
+                <w:sz w:val="26"/>
+                <w:szCs w:val="26"/>
+              </w:rPr>
+              <w:t>riêng tình trạng cho điều khiển cho việc cập nhật.</w:t>
             </w:r>
           </w:p>
         </w:tc>
@@ -5551,7 +5563,7 @@
           </w:tcPr>
           <w:p>
             <w:pPr>
-              <w:pStyle w:val="ListParagraph"/>
+              <w:pStyle w:val="oancuaDanhsach"/>
               <w:spacing w:line="360" w:lineRule="auto"/>
               <w:ind w:left="0" w:firstLine="0"/>
               <w:jc w:val="both"/>
@@ -5824,7 +5836,7 @@
     <w:p/>
     <w:tbl>
       <w:tblPr>
-        <w:tblStyle w:val="TableGrid"/>
+        <w:tblStyle w:val="LiBang"/>
         <w:tblW w:w="9180" w:type="dxa"/>
         <w:jc w:val="center"/>
         <w:tblInd w:w="0" w:type="dxa"/>
@@ -6264,7 +6276,7 @@
     </w:p>
     <w:p>
       <w:pPr>
-        <w:pStyle w:val="ListParagraph"/>
+        <w:pStyle w:val="oancuaDanhsach"/>
         <w:numPr>
           <w:ilvl w:val="0"/>
           <w:numId w:val="4"/>
@@ -6276,7 +6288,7 @@
     </w:p>
     <w:p>
       <w:pPr>
-        <w:pStyle w:val="ListParagraph"/>
+        <w:pStyle w:val="oancuaDanhsach"/>
         <w:numPr>
           <w:ilvl w:val="0"/>
           <w:numId w:val="3"/>
@@ -6314,13 +6326,13 @@
           <v:shape id="_x0000_i1025" type="#_x0000_t75" style="width:468pt;height:284.25pt" o:ole="">
             <v:imagedata r:id="rId13" o:title=""/>
           </v:shape>
-          <o:OLEObject Type="Embed" ProgID="Visio.Drawing.15" ShapeID="_x0000_i1025" DrawAspect="Content" ObjectID="_1572693641" r:id="rId14"/>
+          <o:OLEObject Type="Embed" ProgID="Visio.Drawing.15" ShapeID="_x0000_i1025" DrawAspect="Content" ObjectID="_1572789103" r:id="rId14"/>
         </w:object>
       </w:r>
     </w:p>
     <w:tbl>
       <w:tblPr>
-        <w:tblStyle w:val="TableGrid"/>
+        <w:tblStyle w:val="LiBang"/>
         <w:tblW w:w="9180" w:type="dxa"/>
         <w:jc w:val="center"/>
         <w:tblInd w:w="0" w:type="dxa"/>
@@ -6616,7 +6628,7 @@
           </w:tcPr>
           <w:p>
             <w:pPr>
-              <w:pStyle w:val="ListParagraph"/>
+              <w:pStyle w:val="oancuaDanhsach"/>
               <w:spacing w:line="360" w:lineRule="auto"/>
               <w:ind w:left="0" w:firstLine="0"/>
               <w:jc w:val="both"/>
@@ -6877,13 +6889,14 @@
     </w:p>
     <w:p>
       <w:pPr>
-        <w:pStyle w:val="ListParagraph"/>
+        <w:pStyle w:val="oancuaDanhsach"/>
         <w:numPr>
           <w:ilvl w:val="0"/>
           <w:numId w:val="3"/>
         </w:numPr>
       </w:pPr>
       <w:r>
+        <w:lastRenderedPageBreak/>
         <w:t>Giao diện danh sách đơn giao hàng</w:t>
       </w:r>
     </w:p>
@@ -6896,13 +6909,13 @@
           <v:shape id="_x0000_i1026" type="#_x0000_t75" style="width:468pt;height:284.25pt" o:ole="">
             <v:imagedata r:id="rId15" o:title=""/>
           </v:shape>
-          <o:OLEObject Type="Embed" ProgID="Visio.Drawing.15" ShapeID="_x0000_i1026" DrawAspect="Content" ObjectID="_1572693642" r:id="rId16"/>
+          <o:OLEObject Type="Embed" ProgID="Visio.Drawing.15" ShapeID="_x0000_i1026" DrawAspect="Content" ObjectID="_1572789104" r:id="rId16"/>
         </w:object>
       </w:r>
     </w:p>
     <w:tbl>
       <w:tblPr>
-        <w:tblStyle w:val="TableGrid"/>
+        <w:tblStyle w:val="LiBang"/>
         <w:tblW w:w="9180" w:type="dxa"/>
         <w:jc w:val="center"/>
         <w:tblInd w:w="0" w:type="dxa"/>
@@ -7198,7 +7211,7 @@
           </w:tcPr>
           <w:p>
             <w:pPr>
-              <w:pStyle w:val="ListParagraph"/>
+              <w:pStyle w:val="oancuaDanhsach"/>
               <w:spacing w:line="360" w:lineRule="auto"/>
               <w:ind w:left="0" w:firstLine="0"/>
               <w:jc w:val="both"/>
@@ -7424,67 +7437,67 @@
     </w:p>
     <w:p>
       <w:pPr>
-        <w:pStyle w:val="ListParagraph"/>
+        <w:pStyle w:val="oancuaDanhsach"/>
       </w:pPr>
     </w:p>
     <w:p>
       <w:pPr>
-        <w:pStyle w:val="ListParagraph"/>
+        <w:pStyle w:val="oancuaDanhsach"/>
       </w:pPr>
     </w:p>
     <w:p>
       <w:pPr>
-        <w:pStyle w:val="ListParagraph"/>
+        <w:pStyle w:val="oancuaDanhsach"/>
       </w:pPr>
     </w:p>
     <w:p>
       <w:pPr>
-        <w:pStyle w:val="ListParagraph"/>
+        <w:pStyle w:val="oancuaDanhsach"/>
       </w:pPr>
     </w:p>
     <w:p>
       <w:pPr>
-        <w:pStyle w:val="ListParagraph"/>
+        <w:pStyle w:val="oancuaDanhsach"/>
       </w:pPr>
     </w:p>
     <w:p>
       <w:pPr>
-        <w:pStyle w:val="ListParagraph"/>
+        <w:pStyle w:val="oancuaDanhsach"/>
       </w:pPr>
     </w:p>
     <w:p>
       <w:pPr>
-        <w:pStyle w:val="ListParagraph"/>
+        <w:pStyle w:val="oancuaDanhsach"/>
       </w:pPr>
     </w:p>
     <w:p>
       <w:pPr>
-        <w:pStyle w:val="ListParagraph"/>
+        <w:pStyle w:val="oancuaDanhsach"/>
       </w:pPr>
     </w:p>
     <w:p>
       <w:pPr>
-        <w:pStyle w:val="ListParagraph"/>
+        <w:pStyle w:val="oancuaDanhsach"/>
       </w:pPr>
     </w:p>
     <w:p>
       <w:pPr>
-        <w:pStyle w:val="ListParagraph"/>
+        <w:pStyle w:val="oancuaDanhsach"/>
       </w:pPr>
     </w:p>
     <w:p>
       <w:pPr>
-        <w:pStyle w:val="ListParagraph"/>
+        <w:pStyle w:val="oancuaDanhsach"/>
       </w:pPr>
     </w:p>
     <w:p>
       <w:pPr>
-        <w:pStyle w:val="ListParagraph"/>
+        <w:pStyle w:val="oancuaDanhsach"/>
       </w:pPr>
     </w:p>
     <w:p>
       <w:pPr>
-        <w:pStyle w:val="ListParagraph"/>
+        <w:pStyle w:val="oancuaDanhsach"/>
         <w:numPr>
           <w:ilvl w:val="0"/>
           <w:numId w:val="3"/>
@@ -7493,13 +7506,14 @@
     </w:p>
     <w:p>
       <w:pPr>
-        <w:pStyle w:val="ListParagraph"/>
+        <w:pStyle w:val="oancuaDanhsach"/>
         <w:numPr>
           <w:ilvl w:val="0"/>
           <w:numId w:val="3"/>
         </w:numPr>
       </w:pPr>
       <w:r>
+        <w:lastRenderedPageBreak/>
         <w:t>Giao Diện danh sách đơn đặt hàng</w:t>
       </w:r>
     </w:p>
@@ -7512,13 +7526,13 @@
           <v:shape id="_x0000_i1027" type="#_x0000_t75" style="width:468pt;height:284.25pt" o:ole="">
             <v:imagedata r:id="rId17" o:title=""/>
           </v:shape>
-          <o:OLEObject Type="Embed" ProgID="Visio.Drawing.15" ShapeID="_x0000_i1027" DrawAspect="Content" ObjectID="_1572693643" r:id="rId18"/>
+          <o:OLEObject Type="Embed" ProgID="Visio.Drawing.15" ShapeID="_x0000_i1027" DrawAspect="Content" ObjectID="_1572789105" r:id="rId18"/>
         </w:object>
       </w:r>
     </w:p>
     <w:tbl>
       <w:tblPr>
-        <w:tblStyle w:val="TableGrid"/>
+        <w:tblStyle w:val="LiBang"/>
         <w:tblW w:w="9180" w:type="dxa"/>
         <w:jc w:val="center"/>
         <w:tblInd w:w="0" w:type="dxa"/>
@@ -7814,7 +7828,7 @@
           </w:tcPr>
           <w:p>
             <w:pPr>
-              <w:pStyle w:val="ListParagraph"/>
+              <w:pStyle w:val="oancuaDanhsach"/>
               <w:spacing w:line="360" w:lineRule="auto"/>
               <w:ind w:left="0" w:firstLine="0"/>
               <w:jc w:val="both"/>
@@ -8085,13 +8099,14 @@
     </w:p>
     <w:p>
       <w:pPr>
-        <w:pStyle w:val="ListParagraph"/>
+        <w:pStyle w:val="oancuaDanhsach"/>
         <w:numPr>
           <w:ilvl w:val="0"/>
           <w:numId w:val="4"/>
         </w:numPr>
       </w:pPr>
       <w:r>
+        <w:lastRenderedPageBreak/>
         <w:t>Báo Cáo Kinh Doanh</w:t>
       </w:r>
     </w:p>
@@ -8101,16 +8116,16 @@
       </w:pPr>
       <w:r>
         <w:object w:dxaOrig="10740" w:dyaOrig="7006">
-          <v:shape id="_x0000_i1028" type="#_x0000_t75" style="width:468pt;height:305.2pt" o:ole="">
+          <v:shape id="_x0000_i1028" type="#_x0000_t75" style="width:468pt;height:305.25pt" o:ole="">
             <v:imagedata r:id="rId19" o:title=""/>
           </v:shape>
-          <o:OLEObject Type="Embed" ProgID="Visio.Drawing.15" ShapeID="_x0000_i1028" DrawAspect="Content" ObjectID="_1572693644" r:id="rId20"/>
+          <o:OLEObject Type="Embed" ProgID="Visio.Drawing.15" ShapeID="_x0000_i1028" DrawAspect="Content" ObjectID="_1572789106" r:id="rId20"/>
         </w:object>
       </w:r>
     </w:p>
     <w:tbl>
       <w:tblPr>
-        <w:tblStyle w:val="TableGrid"/>
+        <w:tblStyle w:val="LiBang"/>
         <w:tblW w:w="9180" w:type="dxa"/>
         <w:jc w:val="center"/>
         <w:tblInd w:w="0" w:type="dxa"/>
@@ -8406,7 +8421,7 @@
           </w:tcPr>
           <w:p>
             <w:pPr>
-              <w:pStyle w:val="ListParagraph"/>
+              <w:pStyle w:val="oancuaDanhsach"/>
               <w:spacing w:line="360" w:lineRule="auto"/>
               <w:ind w:left="0" w:firstLine="0"/>
               <w:jc w:val="both"/>
@@ -8858,13 +8873,14 @@
     </w:p>
     <w:p>
       <w:pPr>
-        <w:pStyle w:val="ListParagraph"/>
+        <w:pStyle w:val="oancuaDanhsach"/>
         <w:numPr>
           <w:ilvl w:val="0"/>
           <w:numId w:val="4"/>
         </w:numPr>
       </w:pPr>
       <w:r>
+        <w:lastRenderedPageBreak/>
         <w:t>Báo Cáo Phân Bổ</w:t>
       </w:r>
     </w:p>
@@ -8874,16 +8890,16 @@
       </w:pPr>
       <w:r>
         <w:object w:dxaOrig="10740" w:dyaOrig="7006">
-          <v:shape id="_x0000_i1029" type="#_x0000_t75" style="width:468pt;height:305.2pt" o:ole="">
+          <v:shape id="_x0000_i1029" type="#_x0000_t75" style="width:468pt;height:305.25pt" o:ole="">
             <v:imagedata r:id="rId21" o:title=""/>
           </v:shape>
-          <o:OLEObject Type="Embed" ProgID="Visio.Drawing.15" ShapeID="_x0000_i1029" DrawAspect="Content" ObjectID="_1572693645" r:id="rId22"/>
+          <o:OLEObject Type="Embed" ProgID="Visio.Drawing.15" ShapeID="_x0000_i1029" DrawAspect="Content" ObjectID="_1572789107" r:id="rId22"/>
         </w:object>
       </w:r>
     </w:p>
     <w:tbl>
       <w:tblPr>
-        <w:tblStyle w:val="TableGrid"/>
+        <w:tblStyle w:val="LiBang"/>
         <w:tblW w:w="9180" w:type="dxa"/>
         <w:jc w:val="center"/>
         <w:tblInd w:w="0" w:type="dxa"/>
@@ -9179,7 +9195,7 @@
           </w:tcPr>
           <w:p>
             <w:pPr>
-              <w:pStyle w:val="ListParagraph"/>
+              <w:pStyle w:val="oancuaDanhsach"/>
               <w:spacing w:line="360" w:lineRule="auto"/>
               <w:ind w:left="0" w:firstLine="0"/>
               <w:jc w:val="both"/>
@@ -9709,7 +9725,7 @@
     </w:p>
     <w:p>
       <w:pPr>
-        <w:pStyle w:val="ListParagraph"/>
+        <w:pStyle w:val="oancuaDanhsach"/>
         <w:numPr>
           <w:ilvl w:val="0"/>
           <w:numId w:val="4"/>
@@ -9721,7 +9737,7 @@
     </w:p>
     <w:p>
       <w:pPr>
-        <w:pStyle w:val="ListParagraph"/>
+        <w:pStyle w:val="oancuaDanhsach"/>
         <w:numPr>
           <w:ilvl w:val="0"/>
           <w:numId w:val="3"/>
@@ -9740,13 +9756,13 @@
           <v:shape id="_x0000_i1030" type="#_x0000_t75" style="width:468pt;height:295.5pt" o:ole="">
             <v:imagedata r:id="rId23" o:title=""/>
           </v:shape>
-          <o:OLEObject Type="Embed" ProgID="Visio.Drawing.15" ShapeID="_x0000_i1030" DrawAspect="Content" ObjectID="_1572693646" r:id="rId24"/>
+          <o:OLEObject Type="Embed" ProgID="Visio.Drawing.15" ShapeID="_x0000_i1030" DrawAspect="Content" ObjectID="_1572789108" r:id="rId24"/>
         </w:object>
       </w:r>
     </w:p>
     <w:tbl>
       <w:tblPr>
-        <w:tblStyle w:val="TableGrid"/>
+        <w:tblStyle w:val="LiBang"/>
         <w:tblW w:w="9180" w:type="dxa"/>
         <w:jc w:val="center"/>
         <w:tblInd w:w="0" w:type="dxa"/>
@@ -10042,7 +10058,7 @@
           </w:tcPr>
           <w:p>
             <w:pPr>
-              <w:pStyle w:val="ListParagraph"/>
+              <w:pStyle w:val="oancuaDanhsach"/>
               <w:spacing w:line="360" w:lineRule="auto"/>
               <w:ind w:left="0" w:firstLine="0"/>
               <w:jc w:val="both"/>
@@ -10396,7 +10412,7 @@
     </w:p>
     <w:p>
       <w:pPr>
-        <w:pStyle w:val="ListParagraph"/>
+        <w:pStyle w:val="oancuaDanhsach"/>
         <w:numPr>
           <w:ilvl w:val="0"/>
           <w:numId w:val="3"/>
@@ -10412,16 +10428,16 @@
       </w:pPr>
       <w:r>
         <w:object w:dxaOrig="10740" w:dyaOrig="7006">
-          <v:shape id="_x0000_i1031" type="#_x0000_t75" style="width:468pt;height:305.2pt" o:ole="">
+          <v:shape id="_x0000_i1031" type="#_x0000_t75" style="width:468pt;height:305.25pt" o:ole="">
             <v:imagedata r:id="rId25" o:title=""/>
           </v:shape>
-          <o:OLEObject Type="Embed" ProgID="Visio.Drawing.15" ShapeID="_x0000_i1031" DrawAspect="Content" ObjectID="_1572693647" r:id="rId26"/>
+          <o:OLEObject Type="Embed" ProgID="Visio.Drawing.15" ShapeID="_x0000_i1031" DrawAspect="Content" ObjectID="_1572789109" r:id="rId26"/>
         </w:object>
       </w:r>
     </w:p>
     <w:tbl>
       <w:tblPr>
-        <w:tblStyle w:val="TableGrid"/>
+        <w:tblStyle w:val="LiBang"/>
         <w:tblW w:w="9180" w:type="dxa"/>
         <w:jc w:val="center"/>
         <w:tblInd w:w="0" w:type="dxa"/>
@@ -10717,7 +10733,7 @@
           </w:tcPr>
           <w:p>
             <w:pPr>
-              <w:pStyle w:val="ListParagraph"/>
+              <w:pStyle w:val="oancuaDanhsach"/>
               <w:spacing w:line="360" w:lineRule="auto"/>
               <w:ind w:left="0" w:firstLine="0"/>
               <w:jc w:val="both"/>
@@ -11149,7 +11165,7 @@
 </file>
 
 <file path=word/numbering.xml><?xml version="1.0" encoding="utf-8"?>
-<w:numbering xmlns:wpc="http://schemas.microsoft.com/office/word/2010/wordprocessingCanvas" xmlns:mc="http://schemas.openxmlformats.org/markup-compatibility/2006" xmlns:o="urn:schemas-microsoft-com:office:office" xmlns:r="http://schemas.openxmlformats.org/officeDocument/2006/relationships" xmlns:m="http://schemas.openxmlformats.org/officeDocument/2006/math" xmlns:v="urn:schemas-microsoft-com:vml" xmlns:wp14="http://schemas.microsoft.com/office/word/2010/wordprocessingDrawing" xmlns:wp="http://schemas.openxmlformats.org/drawingml/2006/wordprocessingDrawing" xmlns:w10="urn:schemas-microsoft-com:office:word" xmlns:w="http://schemas.openxmlformats.org/wordprocessingml/2006/main" xmlns:w14="http://schemas.microsoft.com/office/word/2010/wordml" xmlns:w15="http://schemas.microsoft.com/office/word/2012/wordml" xmlns:wpg="http://schemas.microsoft.com/office/word/2010/wordprocessingGroup" xmlns:wpi="http://schemas.microsoft.com/office/word/2010/wordprocessingInk" xmlns:wne="http://schemas.microsoft.com/office/word/2006/wordml" xmlns:wps="http://schemas.microsoft.com/office/word/2010/wordprocessingShape" mc:Ignorable="w14 w15 wp14">
+<w:numbering xmlns:wpc="http://schemas.microsoft.com/office/word/2010/wordprocessingCanvas" xmlns:cx="http://schemas.microsoft.com/office/drawing/2014/chartex" xmlns:cx1="http://schemas.microsoft.com/office/drawing/2015/9/8/chartex" xmlns:cx2="http://schemas.microsoft.com/office/drawing/2015/10/21/chartex" xmlns:cx3="http://schemas.microsoft.com/office/drawing/2016/5/9/chartex" xmlns:cx4="http://schemas.microsoft.com/office/drawing/2016/5/10/chartex" xmlns:cx5="http://schemas.microsoft.com/office/drawing/2016/5/11/chartex" xmlns:cx6="http://schemas.microsoft.com/office/drawing/2016/5/12/chartex" xmlns:cx7="http://schemas.microsoft.com/office/drawing/2016/5/13/chartex" xmlns:cx8="http://schemas.microsoft.com/office/drawing/2016/5/14/chartex" xmlns:mc="http://schemas.openxmlformats.org/markup-compatibility/2006" xmlns:aink="http://schemas.microsoft.com/office/drawing/2016/ink" xmlns:am3d="http://schemas.microsoft.com/office/drawing/2017/model3d" xmlns:o="urn:schemas-microsoft-com:office:office" xmlns:r="http://schemas.openxmlformats.org/officeDocument/2006/relationships" xmlns:m="http://schemas.openxmlformats.org/officeDocument/2006/math" xmlns:v="urn:schemas-microsoft-com:vml" xmlns:wp14="http://schemas.microsoft.com/office/word/2010/wordprocessingDrawing" xmlns:wp="http://schemas.openxmlformats.org/drawingml/2006/wordprocessingDrawing" xmlns:w10="urn:schemas-microsoft-com:office:word" xmlns:w="http://schemas.openxmlformats.org/wordprocessingml/2006/main" xmlns:w14="http://schemas.microsoft.com/office/word/2010/wordml" xmlns:w15="http://schemas.microsoft.com/office/word/2012/wordml" xmlns:w16se="http://schemas.microsoft.com/office/word/2015/wordml/symex" xmlns:wpg="http://schemas.microsoft.com/office/word/2010/wordprocessingGroup" xmlns:wpi="http://schemas.microsoft.com/office/word/2010/wordprocessingInk" xmlns:wne="http://schemas.microsoft.com/office/word/2006/wordml" xmlns:wps="http://schemas.microsoft.com/office/word/2010/wordprocessingShape" mc:Ignorable="w14 w15 w16se wp14">
   <w:abstractNum w:abstractNumId="0" w15:restartNumberingAfterBreak="0">
     <w:nsid w:val="00D804E5"/>
     <w:multiLevelType w:val="hybridMultilevel"/>
@@ -11568,7 +11584,7 @@
 </file>
 
 <file path=word/styles.xml><?xml version="1.0" encoding="utf-8"?>
-<w:styles xmlns:mc="http://schemas.openxmlformats.org/markup-compatibility/2006" xmlns:r="http://schemas.openxmlformats.org/officeDocument/2006/relationships" xmlns:w="http://schemas.openxmlformats.org/wordprocessingml/2006/main" xmlns:w14="http://schemas.microsoft.com/office/word/2010/wordml" xmlns:w15="http://schemas.microsoft.com/office/word/2012/wordml" mc:Ignorable="w14 w15">
+<w:styles xmlns:mc="http://schemas.openxmlformats.org/markup-compatibility/2006" xmlns:r="http://schemas.openxmlformats.org/officeDocument/2006/relationships" xmlns:w="http://schemas.openxmlformats.org/wordprocessingml/2006/main" xmlns:w14="http://schemas.microsoft.com/office/word/2010/wordml" xmlns:w15="http://schemas.microsoft.com/office/word/2012/wordml" xmlns:w16se="http://schemas.microsoft.com/office/word/2015/wordml/symex" mc:Ignorable="w14 w15 w16se">
   <w:docDefaults>
     <w:rPrDefault>
       <w:rPr>
@@ -11584,7 +11600,7 @@
       </w:pPr>
     </w:pPrDefault>
   </w:docDefaults>
-  <w:latentStyles w:defLockedState="0" w:defUIPriority="99" w:defSemiHidden="0" w:defUnhideWhenUsed="0" w:defQFormat="0" w:count="371">
+  <w:latentStyles w:defLockedState="0" w:defUIPriority="99" w:defSemiHidden="0" w:defUnhideWhenUsed="0" w:defQFormat="0" w:count="375">
     <w:lsdException w:name="Normal" w:uiPriority="0" w:qFormat="1"/>
     <w:lsdException w:name="heading 1" w:uiPriority="9" w:qFormat="1"/>
     <w:lsdException w:name="heading 2" w:semiHidden="1" w:uiPriority="9" w:unhideWhenUsed="1" w:qFormat="1"/>
@@ -11690,7 +11706,6 @@
     <w:lsdException w:name="HTML Sample" w:semiHidden="1" w:unhideWhenUsed="1"/>
     <w:lsdException w:name="HTML Typewriter" w:semiHidden="1" w:unhideWhenUsed="1"/>
     <w:lsdException w:name="HTML Variable" w:semiHidden="1" w:unhideWhenUsed="1"/>
-    <w:lsdException w:name="Normal Table" w:semiHidden="1" w:unhideWhenUsed="1"/>
     <w:lsdException w:name="annotation subject" w:semiHidden="1" w:unhideWhenUsed="1"/>
     <w:lsdException w:name="No List" w:semiHidden="1" w:unhideWhenUsed="1"/>
     <w:lsdException w:name="Outline List 1" w:semiHidden="1" w:unhideWhenUsed="1"/>
@@ -11734,10 +11749,8 @@
     <w:lsdException w:name="Table Elegant" w:semiHidden="1" w:unhideWhenUsed="1"/>
     <w:lsdException w:name="Table Professional" w:semiHidden="1" w:unhideWhenUsed="1"/>
     <w:lsdException w:name="Table Subtle 1" w:semiHidden="1" w:unhideWhenUsed="1"/>
-    <w:lsdException w:name="Table Subtle 2" w:semiHidden="1" w:unhideWhenUsed="1"/>
     <w:lsdException w:name="Table Web 1" w:semiHidden="1" w:unhideWhenUsed="1"/>
     <w:lsdException w:name="Table Web 2" w:semiHidden="1" w:unhideWhenUsed="1"/>
-    <w:lsdException w:name="Table Web 3" w:semiHidden="1" w:unhideWhenUsed="1"/>
     <w:lsdException w:name="Balloon Text" w:semiHidden="1" w:unhideWhenUsed="1"/>
     <w:lsdException w:name="Table Grid" w:uiPriority="59"/>
     <w:lsdException w:name="Table Theme" w:semiHidden="1" w:unhideWhenUsed="1"/>
@@ -11956,18 +11969,22 @@
     <w:lsdException w:name="List Table 5 Dark Accent 6" w:uiPriority="50"/>
     <w:lsdException w:name="List Table 6 Colorful Accent 6" w:uiPriority="51"/>
     <w:lsdException w:name="List Table 7 Colorful Accent 6" w:uiPriority="52"/>
+    <w:lsdException w:name="Mention" w:semiHidden="1" w:unhideWhenUsed="1"/>
+    <w:lsdException w:name="Smart Hyperlink" w:semiHidden="1" w:unhideWhenUsed="1"/>
+    <w:lsdException w:name="Hashtag" w:semiHidden="1" w:unhideWhenUsed="1"/>
+    <w:lsdException w:name="Unresolved Mention" w:semiHidden="1" w:unhideWhenUsed="1"/>
   </w:latentStyles>
-  <w:style w:type="paragraph" w:default="1" w:styleId="Normal">
+  <w:style w:type="paragraph" w:default="1" w:styleId="Binhthng">
     <w:name w:val="Normal"/>
     <w:qFormat/>
   </w:style>
-  <w:style w:type="character" w:default="1" w:styleId="DefaultParagraphFont">
+  <w:style w:type="character" w:default="1" w:styleId="Phngmcinhcuaoanvn">
     <w:name w:val="Default Paragraph Font"/>
     <w:uiPriority w:val="1"/>
     <w:semiHidden/>
     <w:unhideWhenUsed/>
   </w:style>
-  <w:style w:type="table" w:default="1" w:styleId="TableNormal">
+  <w:style w:type="table" w:default="1" w:styleId="BangThngthng">
     <w:name w:val="Normal Table"/>
     <w:uiPriority w:val="99"/>
     <w:semiHidden/>
@@ -11982,15 +11999,15 @@
       </w:tblCellMar>
     </w:tblPr>
   </w:style>
-  <w:style w:type="numbering" w:default="1" w:styleId="NoList">
+  <w:style w:type="numbering" w:default="1" w:styleId="Khngco">
     <w:name w:val="No List"/>
     <w:uiPriority w:val="99"/>
     <w:semiHidden/>
     <w:unhideWhenUsed/>
   </w:style>
-  <w:style w:type="paragraph" w:styleId="ListParagraph">
+  <w:style w:type="paragraph" w:styleId="oancuaDanhsach">
     <w:name w:val="List Paragraph"/>
-    <w:basedOn w:val="Normal"/>
+    <w:basedOn w:val="Binhthng"/>
     <w:uiPriority w:val="34"/>
     <w:qFormat/>
     <w:rsid w:val="00411094"/>
@@ -11999,9 +12016,9 @@
       <w:contextualSpacing/>
     </w:pPr>
   </w:style>
-  <w:style w:type="table" w:styleId="TableGrid">
+  <w:style w:type="table" w:styleId="LiBang">
     <w:name w:val="Table Grid"/>
-    <w:basedOn w:val="TableNormal"/>
+    <w:basedOn w:val="BangThngthng"/>
     <w:uiPriority w:val="59"/>
     <w:rsid w:val="00F95A94"/>
     <w:pPr>
@@ -12022,7 +12039,7 @@
   </w:style>
   <w:style w:type="character" w:customStyle="1" w:styleId="MyTable1Char">
     <w:name w:val="My Table 1 Char"/>
-    <w:basedOn w:val="DefaultParagraphFont"/>
+    <w:basedOn w:val="Phngmcinhcuaoanvn"/>
     <w:link w:val="MyTable1"/>
     <w:locked/>
     <w:rsid w:val="00301583"/>
@@ -12034,7 +12051,7 @@
   </w:style>
   <w:style w:type="paragraph" w:customStyle="1" w:styleId="MyTable1">
     <w:name w:val="My Table 1"/>
-    <w:basedOn w:val="Normal"/>
+    <w:basedOn w:val="Binhthng"/>
     <w:link w:val="MyTable1Char"/>
     <w:qFormat/>
     <w:rsid w:val="00301583"/>

</xml_diff>

<commit_message>
cập nhật Interface giao hàng - xác nhận đơn giao hàng
</commit_message>
<xml_diff>
--- a/BaoCao/Interface/[Team3][Interface]QuanLyKhuyenMai-BaoCaoThongKe.docx
+++ b/BaoCao/Interface/[Team3][Interface]QuanLyKhuyenMai-BaoCaoThongKe.docx
@@ -3724,8 +3724,6 @@
         <w:lastRenderedPageBreak/>
         <w:t>Quản lý giao hàng</w:t>
       </w:r>
-      <w:bookmarkStart w:id="0" w:name="_GoBack"/>
-      <w:bookmarkEnd w:id="0"/>
     </w:p>
     <w:p>
       <w:r>
@@ -5172,6 +5170,281 @@
           <w:p>
             <w:pPr>
               <w:spacing w:line="360" w:lineRule="auto"/>
+              <w:rPr>
+                <w:rFonts w:ascii="Times New Roman" w:hAnsi="Times New Roman" w:cs="Times New Roman"/>
+                <w:sz w:val="26"/>
+                <w:szCs w:val="26"/>
+              </w:rPr>
+            </w:pPr>
+            <w:r>
+              <w:rPr>
+                <w:rFonts w:ascii="Times New Roman" w:hAnsi="Times New Roman" w:cs="Times New Roman"/>
+                <w:sz w:val="26"/>
+                <w:szCs w:val="26"/>
+              </w:rPr>
+              <w:t>Hủ</w:t>
+            </w:r>
+            <w:r>
+              <w:rPr>
+                <w:rFonts w:ascii="Times New Roman" w:hAnsi="Times New Roman" w:cs="Times New Roman"/>
+                <w:sz w:val="26"/>
+                <w:szCs w:val="26"/>
+              </w:rPr>
+              <w:t>y thao tác trên trang này, quay về trang tìm kiếm đơn giao hàng</w:t>
+            </w:r>
+          </w:p>
+        </w:tc>
+      </w:tr>
+    </w:tbl>
+    <w:p/>
+    <w:p>
+      <w:r>
+        <w:rPr>
+          <w:noProof/>
+        </w:rPr>
+        <w:lastRenderedPageBreak/>
+        <w:drawing>
+          <wp:inline distT="0" distB="0" distL="0" distR="0">
+            <wp:extent cx="5943600" cy="4657725"/>
+            <wp:effectExtent l="0" t="0" r="0" b="9525"/>
+            <wp:docPr id="2" name="Hình ảnh 2" descr="Tạo hình cắt từ Màn hình"/>
+            <wp:cNvGraphicFramePr>
+              <a:graphicFrameLocks xmlns:a="http://schemas.openxmlformats.org/drawingml/2006/main" noChangeAspect="1"/>
+            </wp:cNvGraphicFramePr>
+            <a:graphic xmlns:a="http://schemas.openxmlformats.org/drawingml/2006/main">
+              <a:graphicData uri="http://schemas.openxmlformats.org/drawingml/2006/picture">
+                <pic:pic xmlns:pic="http://schemas.openxmlformats.org/drawingml/2006/picture">
+                  <pic:nvPicPr>
+                    <pic:cNvPr id="2" name="1446717.tmp"/>
+                    <pic:cNvPicPr/>
+                  </pic:nvPicPr>
+                  <pic:blipFill>
+                    <a:blip r:embed="rId11">
+                      <a:extLst>
+                        <a:ext uri="{28A0092B-C50C-407E-A947-70E740481C1C}">
+                          <a14:useLocalDpi xmlns:a14="http://schemas.microsoft.com/office/drawing/2010/main" val="0"/>
+                        </a:ext>
+                      </a:extLst>
+                    </a:blip>
+                    <a:stretch>
+                      <a:fillRect/>
+                    </a:stretch>
+                  </pic:blipFill>
+                  <pic:spPr>
+                    <a:xfrm>
+                      <a:off x="0" y="0"/>
+                      <a:ext cx="5943600" cy="4657725"/>
+                    </a:xfrm>
+                    <a:prstGeom prst="rect">
+                      <a:avLst/>
+                    </a:prstGeom>
+                  </pic:spPr>
+                </pic:pic>
+              </a:graphicData>
+            </a:graphic>
+          </wp:inline>
+        </w:drawing>
+      </w:r>
+    </w:p>
+    <w:p/>
+    <w:tbl>
+      <w:tblPr>
+        <w:tblStyle w:val="LiBang"/>
+        <w:tblW w:w="9180" w:type="dxa"/>
+        <w:jc w:val="center"/>
+        <w:tblInd w:w="0" w:type="dxa"/>
+        <w:tblLook w:val="04A0" w:firstRow="1" w:lastRow="0" w:firstColumn="1" w:lastColumn="0" w:noHBand="0" w:noVBand="1"/>
+      </w:tblPr>
+      <w:tblGrid>
+        <w:gridCol w:w="763"/>
+        <w:gridCol w:w="1676"/>
+        <w:gridCol w:w="6741"/>
+      </w:tblGrid>
+      <w:tr>
+        <w:trPr>
+          <w:jc w:val="center"/>
+        </w:trPr>
+        <w:tc>
+          <w:tcPr>
+            <w:tcW w:w="763" w:type="dxa"/>
+            <w:tcBorders>
+              <w:top w:val="single" w:sz="4" w:space="0" w:color="auto"/>
+              <w:left w:val="single" w:sz="4" w:space="0" w:color="auto"/>
+              <w:bottom w:val="single" w:sz="4" w:space="0" w:color="auto"/>
+              <w:right w:val="single" w:sz="4" w:space="0" w:color="auto"/>
+            </w:tcBorders>
+            <w:vAlign w:val="center"/>
+            <w:hideMark/>
+          </w:tcPr>
+          <w:p>
+            <w:pPr>
+              <w:spacing w:line="360" w:lineRule="auto"/>
+              <w:jc w:val="center"/>
+              <w:rPr>
+                <w:rFonts w:ascii="Times New Roman" w:hAnsi="Times New Roman" w:cs="Times New Roman"/>
+                <w:sz w:val="26"/>
+                <w:szCs w:val="26"/>
+              </w:rPr>
+            </w:pPr>
+            <w:r>
+              <w:rPr>
+                <w:rFonts w:ascii="Times New Roman" w:hAnsi="Times New Roman" w:cs="Times New Roman"/>
+                <w:sz w:val="26"/>
+                <w:szCs w:val="26"/>
+              </w:rPr>
+              <w:t>STT</w:t>
+            </w:r>
+          </w:p>
+        </w:tc>
+        <w:tc>
+          <w:tcPr>
+            <w:tcW w:w="1676" w:type="dxa"/>
+            <w:tcBorders>
+              <w:top w:val="single" w:sz="4" w:space="0" w:color="auto"/>
+              <w:left w:val="single" w:sz="4" w:space="0" w:color="auto"/>
+              <w:bottom w:val="single" w:sz="4" w:space="0" w:color="auto"/>
+              <w:right w:val="single" w:sz="4" w:space="0" w:color="auto"/>
+            </w:tcBorders>
+            <w:vAlign w:val="center"/>
+            <w:hideMark/>
+          </w:tcPr>
+          <w:p>
+            <w:pPr>
+              <w:spacing w:line="360" w:lineRule="auto"/>
+              <w:jc w:val="center"/>
+              <w:rPr>
+                <w:rFonts w:ascii="Times New Roman" w:hAnsi="Times New Roman" w:cs="Times New Roman"/>
+                <w:sz w:val="26"/>
+                <w:szCs w:val="26"/>
+              </w:rPr>
+            </w:pPr>
+            <w:r>
+              <w:rPr>
+                <w:rFonts w:ascii="Times New Roman" w:hAnsi="Times New Roman" w:cs="Times New Roman"/>
+                <w:sz w:val="26"/>
+                <w:szCs w:val="26"/>
+              </w:rPr>
+              <w:t>Nhóm control</w:t>
+            </w:r>
+          </w:p>
+        </w:tc>
+        <w:tc>
+          <w:tcPr>
+            <w:tcW w:w="6741" w:type="dxa"/>
+            <w:tcBorders>
+              <w:top w:val="single" w:sz="4" w:space="0" w:color="auto"/>
+              <w:left w:val="single" w:sz="4" w:space="0" w:color="auto"/>
+              <w:bottom w:val="single" w:sz="4" w:space="0" w:color="auto"/>
+              <w:right w:val="single" w:sz="4" w:space="0" w:color="auto"/>
+            </w:tcBorders>
+            <w:vAlign w:val="center"/>
+            <w:hideMark/>
+          </w:tcPr>
+          <w:p>
+            <w:pPr>
+              <w:spacing w:line="360" w:lineRule="auto"/>
+              <w:jc w:val="center"/>
+              <w:rPr>
+                <w:rFonts w:ascii="Times New Roman" w:hAnsi="Times New Roman" w:cs="Times New Roman"/>
+                <w:sz w:val="26"/>
+                <w:szCs w:val="26"/>
+              </w:rPr>
+            </w:pPr>
+            <w:r>
+              <w:rPr>
+                <w:rFonts w:ascii="Times New Roman" w:hAnsi="Times New Roman" w:cs="Times New Roman"/>
+                <w:sz w:val="26"/>
+                <w:szCs w:val="26"/>
+              </w:rPr>
+              <w:t>Mô tả</w:t>
+            </w:r>
+          </w:p>
+        </w:tc>
+      </w:tr>
+      <w:tr>
+        <w:trPr>
+          <w:jc w:val="center"/>
+        </w:trPr>
+        <w:tc>
+          <w:tcPr>
+            <w:tcW w:w="763" w:type="dxa"/>
+            <w:tcBorders>
+              <w:top w:val="single" w:sz="4" w:space="0" w:color="auto"/>
+              <w:left w:val="single" w:sz="4" w:space="0" w:color="auto"/>
+              <w:bottom w:val="single" w:sz="4" w:space="0" w:color="auto"/>
+              <w:right w:val="single" w:sz="4" w:space="0" w:color="auto"/>
+            </w:tcBorders>
+            <w:vAlign w:val="center"/>
+            <w:hideMark/>
+          </w:tcPr>
+          <w:p>
+            <w:pPr>
+              <w:spacing w:line="360" w:lineRule="auto"/>
+              <w:jc w:val="center"/>
+              <w:rPr>
+                <w:rFonts w:ascii="Times New Roman" w:hAnsi="Times New Roman" w:cs="Times New Roman"/>
+                <w:sz w:val="26"/>
+                <w:szCs w:val="26"/>
+              </w:rPr>
+            </w:pPr>
+            <w:r>
+              <w:rPr>
+                <w:rFonts w:ascii="Times New Roman" w:hAnsi="Times New Roman" w:cs="Times New Roman"/>
+                <w:sz w:val="26"/>
+                <w:szCs w:val="26"/>
+              </w:rPr>
+              <w:t>1</w:t>
+            </w:r>
+          </w:p>
+        </w:tc>
+        <w:tc>
+          <w:tcPr>
+            <w:tcW w:w="1676" w:type="dxa"/>
+            <w:tcBorders>
+              <w:top w:val="single" w:sz="4" w:space="0" w:color="auto"/>
+              <w:left w:val="single" w:sz="4" w:space="0" w:color="auto"/>
+              <w:bottom w:val="single" w:sz="4" w:space="0" w:color="auto"/>
+              <w:right w:val="single" w:sz="4" w:space="0" w:color="auto"/>
+            </w:tcBorders>
+            <w:vAlign w:val="center"/>
+            <w:hideMark/>
+          </w:tcPr>
+          <w:p>
+            <w:pPr>
+              <w:spacing w:line="360" w:lineRule="auto"/>
+              <w:jc w:val="center"/>
+              <w:rPr>
+                <w:rFonts w:ascii="Times New Roman" w:hAnsi="Times New Roman" w:cs="Times New Roman"/>
+                <w:sz w:val="26"/>
+                <w:szCs w:val="26"/>
+              </w:rPr>
+            </w:pPr>
+            <w:r>
+              <w:rPr>
+                <w:rFonts w:ascii="Times New Roman" w:hAnsi="Times New Roman" w:cs="Times New Roman"/>
+                <w:sz w:val="26"/>
+                <w:szCs w:val="26"/>
+              </w:rPr>
+              <w:t>1</w:t>
+            </w:r>
+          </w:p>
+        </w:tc>
+        <w:tc>
+          <w:tcPr>
+            <w:tcW w:w="6741" w:type="dxa"/>
+            <w:tcBorders>
+              <w:top w:val="single" w:sz="4" w:space="0" w:color="auto"/>
+              <w:left w:val="single" w:sz="4" w:space="0" w:color="auto"/>
+              <w:bottom w:val="single" w:sz="4" w:space="0" w:color="auto"/>
+              <w:right w:val="single" w:sz="4" w:space="0" w:color="auto"/>
+            </w:tcBorders>
+            <w:vAlign w:val="center"/>
+            <w:hideMark/>
+          </w:tcPr>
+          <w:p>
+            <w:pPr>
+              <w:spacing w:line="360" w:lineRule="auto"/>
+              <w:ind w:left="0" w:firstLine="0"/>
               <w:jc w:val="both"/>
               <w:rPr>
                 <w:rFonts w:ascii="Times New Roman" w:hAnsi="Times New Roman" w:cs="Times New Roman"/>
@@ -5185,7 +5458,225 @@
                 <w:sz w:val="26"/>
                 <w:szCs w:val="26"/>
               </w:rPr>
-              <w:t>Hủy thao tác trên trang này, quay về trang tìm kiếm đơn giao hàng</w:t>
+              <w:t>Control hiển thị các thông tin phiếu giao riêng tình trạng cho điều khiển cho việc cập nhật.</w:t>
+            </w:r>
+          </w:p>
+        </w:tc>
+      </w:tr>
+      <w:tr>
+        <w:trPr>
+          <w:jc w:val="center"/>
+        </w:trPr>
+        <w:tc>
+          <w:tcPr>
+            <w:tcW w:w="763" w:type="dxa"/>
+            <w:tcBorders>
+              <w:top w:val="single" w:sz="4" w:space="0" w:color="auto"/>
+              <w:left w:val="single" w:sz="4" w:space="0" w:color="auto"/>
+              <w:bottom w:val="single" w:sz="4" w:space="0" w:color="auto"/>
+              <w:right w:val="single" w:sz="4" w:space="0" w:color="auto"/>
+            </w:tcBorders>
+            <w:vAlign w:val="center"/>
+            <w:hideMark/>
+          </w:tcPr>
+          <w:p>
+            <w:pPr>
+              <w:spacing w:line="360" w:lineRule="auto"/>
+              <w:jc w:val="center"/>
+              <w:rPr>
+                <w:rFonts w:ascii="Times New Roman" w:hAnsi="Times New Roman" w:cs="Times New Roman"/>
+                <w:sz w:val="26"/>
+                <w:szCs w:val="26"/>
+              </w:rPr>
+            </w:pPr>
+            <w:r>
+              <w:rPr>
+                <w:rFonts w:ascii="Times New Roman" w:hAnsi="Times New Roman" w:cs="Times New Roman"/>
+                <w:sz w:val="26"/>
+                <w:szCs w:val="26"/>
+              </w:rPr>
+              <w:t>2</w:t>
+            </w:r>
+          </w:p>
+        </w:tc>
+        <w:tc>
+          <w:tcPr>
+            <w:tcW w:w="1676" w:type="dxa"/>
+            <w:tcBorders>
+              <w:top w:val="single" w:sz="4" w:space="0" w:color="auto"/>
+              <w:left w:val="single" w:sz="4" w:space="0" w:color="auto"/>
+              <w:bottom w:val="single" w:sz="4" w:space="0" w:color="auto"/>
+              <w:right w:val="single" w:sz="4" w:space="0" w:color="auto"/>
+            </w:tcBorders>
+            <w:vAlign w:val="center"/>
+            <w:hideMark/>
+          </w:tcPr>
+          <w:p>
+            <w:pPr>
+              <w:spacing w:line="360" w:lineRule="auto"/>
+              <w:jc w:val="center"/>
+              <w:rPr>
+                <w:rFonts w:ascii="Times New Roman" w:hAnsi="Times New Roman" w:cs="Times New Roman"/>
+                <w:sz w:val="26"/>
+                <w:szCs w:val="26"/>
+              </w:rPr>
+            </w:pPr>
+            <w:r>
+              <w:rPr>
+                <w:rFonts w:ascii="Times New Roman" w:hAnsi="Times New Roman" w:cs="Times New Roman"/>
+                <w:sz w:val="26"/>
+                <w:szCs w:val="26"/>
+              </w:rPr>
+              <w:t>2</w:t>
+            </w:r>
+          </w:p>
+        </w:tc>
+        <w:tc>
+          <w:tcPr>
+            <w:tcW w:w="6741" w:type="dxa"/>
+            <w:tcBorders>
+              <w:top w:val="single" w:sz="4" w:space="0" w:color="auto"/>
+              <w:left w:val="single" w:sz="4" w:space="0" w:color="auto"/>
+              <w:bottom w:val="single" w:sz="4" w:space="0" w:color="auto"/>
+              <w:right w:val="single" w:sz="4" w:space="0" w:color="auto"/>
+            </w:tcBorders>
+            <w:vAlign w:val="center"/>
+            <w:hideMark/>
+          </w:tcPr>
+          <w:p>
+            <w:pPr>
+              <w:pStyle w:val="oancuaDanhsach"/>
+              <w:spacing w:line="360" w:lineRule="auto"/>
+              <w:ind w:left="0" w:firstLine="0"/>
+              <w:jc w:val="both"/>
+              <w:rPr>
+                <w:rFonts w:ascii="Times New Roman" w:hAnsi="Times New Roman" w:cs="Times New Roman"/>
+                <w:sz w:val="26"/>
+                <w:szCs w:val="26"/>
+              </w:rPr>
+            </w:pPr>
+            <w:r>
+              <w:rPr>
+                <w:rFonts w:ascii="Times New Roman" w:hAnsi="Times New Roman" w:cs="Times New Roman"/>
+                <w:sz w:val="26"/>
+                <w:szCs w:val="26"/>
+              </w:rPr>
+              <w:t>Control hiển thị các sản phẩm giao</w:t>
+            </w:r>
+          </w:p>
+        </w:tc>
+      </w:tr>
+      <w:tr>
+        <w:trPr>
+          <w:jc w:val="center"/>
+        </w:trPr>
+        <w:tc>
+          <w:tcPr>
+            <w:tcW w:w="763" w:type="dxa"/>
+            <w:tcBorders>
+              <w:top w:val="single" w:sz="4" w:space="0" w:color="auto"/>
+              <w:left w:val="single" w:sz="4" w:space="0" w:color="auto"/>
+              <w:bottom w:val="single" w:sz="4" w:space="0" w:color="auto"/>
+              <w:right w:val="single" w:sz="4" w:space="0" w:color="auto"/>
+            </w:tcBorders>
+            <w:vAlign w:val="center"/>
+          </w:tcPr>
+          <w:p>
+            <w:pPr>
+              <w:spacing w:line="360" w:lineRule="auto"/>
+              <w:jc w:val="center"/>
+              <w:rPr>
+                <w:rFonts w:ascii="Times New Roman" w:hAnsi="Times New Roman" w:cs="Times New Roman"/>
+                <w:sz w:val="26"/>
+                <w:szCs w:val="26"/>
+              </w:rPr>
+            </w:pPr>
+            <w:r>
+              <w:rPr>
+                <w:rFonts w:ascii="Times New Roman" w:hAnsi="Times New Roman" w:cs="Times New Roman"/>
+                <w:sz w:val="26"/>
+                <w:szCs w:val="26"/>
+              </w:rPr>
+              <w:t>3</w:t>
+            </w:r>
+          </w:p>
+        </w:tc>
+        <w:tc>
+          <w:tcPr>
+            <w:tcW w:w="1676" w:type="dxa"/>
+            <w:tcBorders>
+              <w:top w:val="single" w:sz="4" w:space="0" w:color="auto"/>
+              <w:left w:val="single" w:sz="4" w:space="0" w:color="auto"/>
+              <w:bottom w:val="single" w:sz="4" w:space="0" w:color="auto"/>
+              <w:right w:val="single" w:sz="4" w:space="0" w:color="auto"/>
+            </w:tcBorders>
+            <w:vAlign w:val="center"/>
+          </w:tcPr>
+          <w:p>
+            <w:pPr>
+              <w:spacing w:line="360" w:lineRule="auto"/>
+              <w:jc w:val="center"/>
+              <w:rPr>
+                <w:rFonts w:ascii="Times New Roman" w:hAnsi="Times New Roman" w:cs="Times New Roman"/>
+                <w:sz w:val="26"/>
+                <w:szCs w:val="26"/>
+              </w:rPr>
+            </w:pPr>
+            <w:r>
+              <w:rPr>
+                <w:rFonts w:ascii="Times New Roman" w:hAnsi="Times New Roman" w:cs="Times New Roman"/>
+                <w:sz w:val="26"/>
+                <w:szCs w:val="26"/>
+              </w:rPr>
+              <w:t>3</w:t>
+            </w:r>
+          </w:p>
+        </w:tc>
+        <w:tc>
+          <w:tcPr>
+            <w:tcW w:w="6741" w:type="dxa"/>
+            <w:tcBorders>
+              <w:top w:val="single" w:sz="4" w:space="0" w:color="auto"/>
+              <w:left w:val="single" w:sz="4" w:space="0" w:color="auto"/>
+              <w:bottom w:val="single" w:sz="4" w:space="0" w:color="auto"/>
+              <w:right w:val="single" w:sz="4" w:space="0" w:color="auto"/>
+            </w:tcBorders>
+            <w:vAlign w:val="center"/>
+          </w:tcPr>
+          <w:p>
+            <w:pPr>
+              <w:spacing w:line="360" w:lineRule="auto"/>
+              <w:ind w:left="0" w:firstLine="0"/>
+              <w:jc w:val="both"/>
+              <w:rPr>
+                <w:rFonts w:ascii="Times New Roman" w:hAnsi="Times New Roman" w:cs="Times New Roman"/>
+                <w:sz w:val="26"/>
+                <w:szCs w:val="26"/>
+              </w:rPr>
+            </w:pPr>
+            <w:r>
+              <w:rPr>
+                <w:rFonts w:ascii="Times New Roman" w:hAnsi="Times New Roman" w:cs="Times New Roman"/>
+                <w:sz w:val="26"/>
+                <w:szCs w:val="26"/>
+              </w:rPr>
+              <w:t>Xác nhận</w:t>
+            </w:r>
+            <w:r>
+              <w:rPr>
+                <w:rFonts w:ascii="Times New Roman" w:hAnsi="Times New Roman" w:cs="Times New Roman"/>
+                <w:sz w:val="26"/>
+                <w:szCs w:val="26"/>
+              </w:rPr>
+              <w:t xml:space="preserve"> đơn giao hàng</w:t>
+            </w:r>
+            <w:r>
+              <w:rPr>
+                <w:rFonts w:ascii="Times New Roman" w:hAnsi="Times New Roman" w:cs="Times New Roman"/>
+                <w:sz w:val="26"/>
+                <w:szCs w:val="26"/>
+              </w:rPr>
+              <w:t xml:space="preserve"> đã kiểm kê</w:t>
             </w:r>
           </w:p>
         </w:tc>
@@ -5214,7 +5705,7 @@
                     <pic:cNvPicPr/>
                   </pic:nvPicPr>
                   <pic:blipFill>
-                    <a:blip r:embed="rId11">
+                    <a:blip r:embed="rId12">
                       <a:extLst>
                         <a:ext uri="{28A0092B-C50C-407E-A947-70E740481C1C}">
                           <a14:useLocalDpi xmlns:a14="http://schemas.microsoft.com/office/drawing/2010/main" val="0"/>
@@ -5680,6 +6171,24 @@
               </w:rPr>
               <w:t>Cập nhật đơn giao hàng vào cơ sở dữ liệu</w:t>
             </w:r>
+            <w:r>
+              <w:rPr>
+                <w:rFonts w:ascii="Times New Roman" w:hAnsi="Times New Roman" w:cs="Times New Roman"/>
+                <w:sz w:val="26"/>
+                <w:szCs w:val="26"/>
+              </w:rPr>
+              <w:t xml:space="preserve"> </w:t>
+            </w:r>
+            <w:bookmarkStart w:id="0" w:name="_GoBack"/>
+            <w:bookmarkEnd w:id="0"/>
+            <w:r>
+              <w:rPr>
+                <w:rFonts w:ascii="Times New Roman" w:hAnsi="Times New Roman" w:cs="Times New Roman"/>
+                <w:sz w:val="26"/>
+                <w:szCs w:val="26"/>
+              </w:rPr>
+              <w:t>(cập nhật đã giao, giao thất bại …)</w:t>
+            </w:r>
           </w:p>
         </w:tc>
       </w:tr>
@@ -5777,6 +6286,104 @@
                 <w:szCs w:val="26"/>
               </w:rPr>
               <w:t>Chuyển sang trang lập hóa đơn</w:t>
+            </w:r>
+          </w:p>
+        </w:tc>
+      </w:tr>
+      <w:tr>
+        <w:trPr>
+          <w:jc w:val="center"/>
+        </w:trPr>
+        <w:tc>
+          <w:tcPr>
+            <w:tcW w:w="763" w:type="dxa"/>
+            <w:tcBorders>
+              <w:top w:val="single" w:sz="4" w:space="0" w:color="auto"/>
+              <w:left w:val="single" w:sz="4" w:space="0" w:color="auto"/>
+              <w:bottom w:val="single" w:sz="4" w:space="0" w:color="auto"/>
+              <w:right w:val="single" w:sz="4" w:space="0" w:color="auto"/>
+            </w:tcBorders>
+            <w:vAlign w:val="center"/>
+          </w:tcPr>
+          <w:p>
+            <w:pPr>
+              <w:spacing w:line="360" w:lineRule="auto"/>
+              <w:jc w:val="center"/>
+              <w:rPr>
+                <w:rFonts w:ascii="Times New Roman" w:hAnsi="Times New Roman" w:cs="Times New Roman"/>
+                <w:sz w:val="26"/>
+                <w:szCs w:val="26"/>
+              </w:rPr>
+            </w:pPr>
+            <w:r>
+              <w:rPr>
+                <w:rFonts w:ascii="Times New Roman" w:hAnsi="Times New Roman" w:cs="Times New Roman"/>
+                <w:sz w:val="26"/>
+                <w:szCs w:val="26"/>
+              </w:rPr>
+              <w:t>5</w:t>
+            </w:r>
+          </w:p>
+        </w:tc>
+        <w:tc>
+          <w:tcPr>
+            <w:tcW w:w="1676" w:type="dxa"/>
+            <w:tcBorders>
+              <w:top w:val="single" w:sz="4" w:space="0" w:color="auto"/>
+              <w:left w:val="single" w:sz="4" w:space="0" w:color="auto"/>
+              <w:bottom w:val="single" w:sz="4" w:space="0" w:color="auto"/>
+              <w:right w:val="single" w:sz="4" w:space="0" w:color="auto"/>
+            </w:tcBorders>
+            <w:vAlign w:val="center"/>
+          </w:tcPr>
+          <w:p>
+            <w:pPr>
+              <w:spacing w:line="360" w:lineRule="auto"/>
+              <w:jc w:val="center"/>
+              <w:rPr>
+                <w:rFonts w:ascii="Times New Roman" w:hAnsi="Times New Roman" w:cs="Times New Roman"/>
+                <w:sz w:val="26"/>
+                <w:szCs w:val="26"/>
+              </w:rPr>
+            </w:pPr>
+            <w:r>
+              <w:rPr>
+                <w:rFonts w:ascii="Times New Roman" w:hAnsi="Times New Roman" w:cs="Times New Roman"/>
+                <w:sz w:val="26"/>
+                <w:szCs w:val="26"/>
+              </w:rPr>
+              <w:t>5</w:t>
+            </w:r>
+          </w:p>
+        </w:tc>
+        <w:tc>
+          <w:tcPr>
+            <w:tcW w:w="6741" w:type="dxa"/>
+            <w:tcBorders>
+              <w:top w:val="single" w:sz="4" w:space="0" w:color="auto"/>
+              <w:left w:val="single" w:sz="4" w:space="0" w:color="auto"/>
+              <w:bottom w:val="single" w:sz="4" w:space="0" w:color="auto"/>
+              <w:right w:val="single" w:sz="4" w:space="0" w:color="auto"/>
+            </w:tcBorders>
+            <w:vAlign w:val="center"/>
+          </w:tcPr>
+          <w:p>
+            <w:pPr>
+              <w:spacing w:line="360" w:lineRule="auto"/>
+              <w:jc w:val="both"/>
+              <w:rPr>
+                <w:rFonts w:ascii="Times New Roman" w:hAnsi="Times New Roman" w:cs="Times New Roman"/>
+                <w:sz w:val="26"/>
+                <w:szCs w:val="26"/>
+              </w:rPr>
+            </w:pPr>
+            <w:r>
+              <w:rPr>
+                <w:rFonts w:ascii="Times New Roman" w:hAnsi="Times New Roman" w:cs="Times New Roman"/>
+                <w:sz w:val="26"/>
+                <w:szCs w:val="26"/>
+              </w:rPr>
+              <w:t>Chuyển sang trang thanh toán công nợ</w:t>
             </w:r>
           </w:p>
         </w:tc>
@@ -5806,7 +6413,7 @@
                     <pic:cNvPicPr/>
                   </pic:nvPicPr>
                   <pic:blipFill>
-                    <a:blip r:embed="rId12">
+                    <a:blip r:embed="rId13">
                       <a:extLst>
                         <a:ext uri="{28A0092B-C50C-407E-A947-70E740481C1C}">
                           <a14:useLocalDpi xmlns:a14="http://schemas.microsoft.com/office/drawing/2010/main" val="0"/>
@@ -6324,9 +6931,9 @@
             <o:lock v:ext="edit" aspectratio="t"/>
           </v:shapetype>
           <v:shape id="_x0000_i1025" type="#_x0000_t75" style="width:468pt;height:284.25pt" o:ole="">
-            <v:imagedata r:id="rId13" o:title=""/>
+            <v:imagedata r:id="rId14" o:title=""/>
           </v:shape>
-          <o:OLEObject Type="Embed" ProgID="Visio.Drawing.15" ShapeID="_x0000_i1025" DrawAspect="Content" ObjectID="_1572789103" r:id="rId14"/>
+          <o:OLEObject Type="Embed" ProgID="Visio.Drawing.15" ShapeID="_x0000_i1025" DrawAspect="Content" ObjectID="_1572794153" r:id="rId15"/>
         </w:object>
       </w:r>
     </w:p>
@@ -6907,9 +7514,9 @@
       <w:r>
         <w:object w:dxaOrig="10561" w:dyaOrig="6420">
           <v:shape id="_x0000_i1026" type="#_x0000_t75" style="width:468pt;height:284.25pt" o:ole="">
-            <v:imagedata r:id="rId15" o:title=""/>
+            <v:imagedata r:id="rId16" o:title=""/>
           </v:shape>
-          <o:OLEObject Type="Embed" ProgID="Visio.Drawing.15" ShapeID="_x0000_i1026" DrawAspect="Content" ObjectID="_1572789104" r:id="rId16"/>
+          <o:OLEObject Type="Embed" ProgID="Visio.Drawing.15" ShapeID="_x0000_i1026" DrawAspect="Content" ObjectID="_1572794154" r:id="rId17"/>
         </w:object>
       </w:r>
     </w:p>
@@ -7524,9 +8131,9 @@
       <w:r>
         <w:object w:dxaOrig="10561" w:dyaOrig="6420">
           <v:shape id="_x0000_i1027" type="#_x0000_t75" style="width:468pt;height:284.25pt" o:ole="">
-            <v:imagedata r:id="rId17" o:title=""/>
+            <v:imagedata r:id="rId18" o:title=""/>
           </v:shape>
-          <o:OLEObject Type="Embed" ProgID="Visio.Drawing.15" ShapeID="_x0000_i1027" DrawAspect="Content" ObjectID="_1572789105" r:id="rId18"/>
+          <o:OLEObject Type="Embed" ProgID="Visio.Drawing.15" ShapeID="_x0000_i1027" DrawAspect="Content" ObjectID="_1572794155" r:id="rId19"/>
         </w:object>
       </w:r>
     </w:p>
@@ -8117,9 +8724,9 @@
       <w:r>
         <w:object w:dxaOrig="10740" w:dyaOrig="7006">
           <v:shape id="_x0000_i1028" type="#_x0000_t75" style="width:468pt;height:305.25pt" o:ole="">
-            <v:imagedata r:id="rId19" o:title=""/>
+            <v:imagedata r:id="rId20" o:title=""/>
           </v:shape>
-          <o:OLEObject Type="Embed" ProgID="Visio.Drawing.15" ShapeID="_x0000_i1028" DrawAspect="Content" ObjectID="_1572789106" r:id="rId20"/>
+          <o:OLEObject Type="Embed" ProgID="Visio.Drawing.15" ShapeID="_x0000_i1028" DrawAspect="Content" ObjectID="_1572794156" r:id="rId21"/>
         </w:object>
       </w:r>
     </w:p>
@@ -8891,9 +9498,9 @@
       <w:r>
         <w:object w:dxaOrig="10740" w:dyaOrig="7006">
           <v:shape id="_x0000_i1029" type="#_x0000_t75" style="width:468pt;height:305.25pt" o:ole="">
-            <v:imagedata r:id="rId21" o:title=""/>
+            <v:imagedata r:id="rId22" o:title=""/>
           </v:shape>
-          <o:OLEObject Type="Embed" ProgID="Visio.Drawing.15" ShapeID="_x0000_i1029" DrawAspect="Content" ObjectID="_1572789107" r:id="rId22"/>
+          <o:OLEObject Type="Embed" ProgID="Visio.Drawing.15" ShapeID="_x0000_i1029" DrawAspect="Content" ObjectID="_1572794157" r:id="rId23"/>
         </w:object>
       </w:r>
     </w:p>
@@ -9754,9 +10361,9 @@
       <w:r>
         <w:object w:dxaOrig="11100" w:dyaOrig="7006">
           <v:shape id="_x0000_i1030" type="#_x0000_t75" style="width:468pt;height:295.5pt" o:ole="">
-            <v:imagedata r:id="rId23" o:title=""/>
+            <v:imagedata r:id="rId24" o:title=""/>
           </v:shape>
-          <o:OLEObject Type="Embed" ProgID="Visio.Drawing.15" ShapeID="_x0000_i1030" DrawAspect="Content" ObjectID="_1572789108" r:id="rId24"/>
+          <o:OLEObject Type="Embed" ProgID="Visio.Drawing.15" ShapeID="_x0000_i1030" DrawAspect="Content" ObjectID="_1572794158" r:id="rId25"/>
         </w:object>
       </w:r>
     </w:p>
@@ -10429,9 +11036,9 @@
       <w:r>
         <w:object w:dxaOrig="10740" w:dyaOrig="7006">
           <v:shape id="_x0000_i1031" type="#_x0000_t75" style="width:468pt;height:305.25pt" o:ole="">
-            <v:imagedata r:id="rId25" o:title=""/>
+            <v:imagedata r:id="rId26" o:title=""/>
           </v:shape>
-          <o:OLEObject Type="Embed" ProgID="Visio.Drawing.15" ShapeID="_x0000_i1031" DrawAspect="Content" ObjectID="_1572789109" r:id="rId26"/>
+          <o:OLEObject Type="Embed" ProgID="Visio.Drawing.15" ShapeID="_x0000_i1031" DrawAspect="Content" ObjectID="_1572794159" r:id="rId27"/>
         </w:object>
       </w:r>
     </w:p>
@@ -11706,6 +12313,7 @@
     <w:lsdException w:name="HTML Sample" w:semiHidden="1" w:unhideWhenUsed="1"/>
     <w:lsdException w:name="HTML Typewriter" w:semiHidden="1" w:unhideWhenUsed="1"/>
     <w:lsdException w:name="HTML Variable" w:semiHidden="1" w:unhideWhenUsed="1"/>
+    <w:lsdException w:name="Normal Table" w:semiHidden="1" w:unhideWhenUsed="1"/>
     <w:lsdException w:name="annotation subject" w:semiHidden="1" w:unhideWhenUsed="1"/>
     <w:lsdException w:name="No List" w:semiHidden="1" w:unhideWhenUsed="1"/>
     <w:lsdException w:name="Outline List 1" w:semiHidden="1" w:unhideWhenUsed="1"/>
@@ -11749,8 +12357,10 @@
     <w:lsdException w:name="Table Elegant" w:semiHidden="1" w:unhideWhenUsed="1"/>
     <w:lsdException w:name="Table Professional" w:semiHidden="1" w:unhideWhenUsed="1"/>
     <w:lsdException w:name="Table Subtle 1" w:semiHidden="1" w:unhideWhenUsed="1"/>
+    <w:lsdException w:name="Table Subtle 2" w:semiHidden="1" w:unhideWhenUsed="1"/>
     <w:lsdException w:name="Table Web 1" w:semiHidden="1" w:unhideWhenUsed="1"/>
     <w:lsdException w:name="Table Web 2" w:semiHidden="1" w:unhideWhenUsed="1"/>
+    <w:lsdException w:name="Table Web 3" w:semiHidden="1" w:unhideWhenUsed="1"/>
     <w:lsdException w:name="Balloon Text" w:semiHidden="1" w:unhideWhenUsed="1"/>
     <w:lsdException w:name="Table Grid" w:uiPriority="59"/>
     <w:lsdException w:name="Table Theme" w:semiHidden="1" w:unhideWhenUsed="1"/>

</xml_diff>